<commit_message>
#3 Update EstudioPrevio and efforts
Nueva actualización del estudio previo. Se añade, además, registro de horas para un mejor seguimiento del trabajo.
</commit_message>
<xml_diff>
--- a/docs/EstudioPrevio.docx
+++ b/docs/EstudioPrevio.docx
@@ -144,6 +144,33 @@
         <w:ind w:firstLine="360"/>
         <w:jc w:val="both"/>
       </w:pPr>
+      <w:r>
+        <w:t>Además de analizar la viabilidad del sistema operativo desde el punto de vista del posible cliente final, se va a analizar la viabilidad del sistema operativo desde el punto de vista del desarrollador de la app. Para la publicación final de la app, tanto la Play Store de Google como la App Store de Apple exigen una tarifa de registro. En el caso de la Play Store, la tarifa es un pago único al crear la cuenta de desarrollador de 25$; sin embargo, en el caso de la App Store</w:t>
+      </w:r>
+      <w:r>
+        <w:t xml:space="preserve"> se exige una cuenta de desarrollador cuya cuota cuesta 99$ y que debe ser renovada anualmente.</w:t>
+      </w:r>
+    </w:p>
+    <w:p>
+      <w:pPr>
+        <w:ind w:firstLine="360"/>
+        <w:jc w:val="both"/>
+      </w:pPr>
+      <w:r>
+        <w:t>La opción de desarrollar la app para Android se ve respaldada de esta forma por culpa de</w:t>
+      </w:r>
+      <w:r>
+        <w:t xml:space="preserve"> los elevados costes económicos por parte de la App Store</w:t>
+      </w:r>
+      <w:r>
+        <w:t>.</w:t>
+      </w:r>
+    </w:p>
+    <w:p>
+      <w:pPr>
+        <w:ind w:firstLine="360"/>
+        <w:jc w:val="both"/>
+      </w:pPr>
     </w:p>
     <w:p>
       <w:pPr>
@@ -164,6 +191,7 @@
         <w:jc w:val="both"/>
       </w:pPr>
       <w:r>
+        <w:lastRenderedPageBreak/>
         <w:t>Una vez se ha decidido que el sistema operativo para el que se hará la app será Android, toca estudiar cuál será la versión mínima del sistema operativo que podrá ejecutar dicha app. Para ello, se va a analizar el uso de las distintas versiones en la actualidad, buscando una estimación de cara al año 2023, cuando podría comenzar a tener uso la app en su versión definitiva.</w:t>
       </w:r>
     </w:p>
@@ -194,17 +222,29 @@
         <w:t>, del cual ha sacado su primera versión para desarrolladores</w:t>
       </w:r>
       <w:r>
-        <w:t xml:space="preserve"> (Developer Preview)</w:t>
+        <w:t xml:space="preserve"> (</w:t>
+      </w:r>
+      <w:proofErr w:type="spellStart"/>
+      <w:r>
+        <w:t>Developer</w:t>
+      </w:r>
+      <w:proofErr w:type="spellEnd"/>
+      <w:r>
+        <w:t xml:space="preserve"> </w:t>
+      </w:r>
+      <w:proofErr w:type="spellStart"/>
+      <w:r>
+        <w:t>Preview</w:t>
+      </w:r>
+      <w:proofErr w:type="spellEnd"/>
+      <w:r>
+        <w:t>)</w:t>
       </w:r>
       <w:r>
         <w:t xml:space="preserve"> el pasado 10 de febrero</w:t>
       </w:r>
       <w:r>
-        <w:t xml:space="preserve"> de </w:t>
-      </w:r>
-      <w:r>
-        <w:lastRenderedPageBreak/>
-        <w:t>2022. Según el calendario de lanzamientos, estaría previsto que el lanzamiento final de Android 13 sea al final del verano, entre los meses de agosto y septiembre.</w:t>
+        <w:t xml:space="preserve"> de 2022. Según el calendario de lanzamientos, estaría previsto que el lanzamiento final de Android 13 sea al final del verano, entre los meses de agosto y septiembre.</w:t>
       </w:r>
     </w:p>
     <w:p>
@@ -240,22 +280,62 @@
         <w:jc w:val="both"/>
       </w:pPr>
       <w:r>
-        <w:t xml:space="preserve">Otro dato para tener en cuenta es que los usuarios de Android suelen renovar los smartphones cada dos años, adquiriendo nuevos dispositivos que se adaptan más a las necesidades de cada uno. Además, los smartphones van recibiendo diversas actualizaciones, las cuales aplican una parte de los usuarios </w:t>
-      </w:r>
-      <w:r>
+        <w:t xml:space="preserve">Otro dato para tener en cuenta es </w:t>
+      </w:r>
+      <w:r>
+        <w:t>el tiempo que tardan los usuarios en renovar su smartphone, adquiriendo uno nuevo, algo que puede servir para orientarnos a la hora de acotar la versión mínima de Android para la que se va a desarrollar nuestra app. Según un sondeo realizado por IO Investigación [4] sobre una muestra de individuos entre los 18 y los 65 años de edad residentes en España, el intervalo favorito de los encuestados para cambiar de smartphone es entre los tres y cuatro años de uso, opción escogida por el 44’41% de los sondeados, seguida del intervalo entre el primer y segundo año de uso del smartphone, elegido por el 39’11% de los sondeados. Así, se puede considerar que, para los españoles, el momento clave para cambiar de smartphone es entre el segundo y el tercer año de uso del dispositivo.</w:t>
+      </w:r>
+    </w:p>
+    <w:p>
+      <w:pPr>
+        <w:ind w:firstLine="360"/>
+        <w:jc w:val="center"/>
         <w:rPr>
           <w:u w:val="single"/>
         </w:rPr>
+      </w:pPr>
+      <w:r>
+        <w:rPr>
+          <w:u w:val="single"/>
+        </w:rPr>
+        <w:t>¿ELABORAR GRÁFICO CON PORCENTAJES DE CAMBIO DE SMARTPHONE?</w:t>
+      </w:r>
+    </w:p>
+    <w:p>
+      <w:pPr>
+        <w:ind w:firstLine="360"/>
+        <w:jc w:val="both"/>
+      </w:pPr>
+      <w:r>
+        <w:t xml:space="preserve">Además, los smartphones van recibiendo diversas actualizaciones, las cuales aplican una parte de los usuarios </w:t>
+      </w:r>
+      <w:r>
+        <w:rPr>
+          <w:u w:val="single"/>
+        </w:rPr>
         <w:t>[buscar dato]</w:t>
       </w:r>
       <w:r>
         <w:t>. Por tanto, el objetivo es intentar acotar y estimar qué versión mínima de Android es la óptima para el desarrollo de nuestra app.</w:t>
       </w:r>
     </w:p>
-    <w:p/>
+    <w:p>
+      <w:pPr>
+        <w:jc w:val="both"/>
+      </w:pPr>
+    </w:p>
+    <w:p>
+      <w:pPr>
+        <w:jc w:val="both"/>
+      </w:pPr>
+    </w:p>
     <w:p>
       <w:pPr>
         <w:pStyle w:val="Ttulo2"/>
+        <w:numPr>
+          <w:ilvl w:val="0"/>
+          <w:numId w:val="1"/>
+        </w:numPr>
         <w:rPr>
           <w:b/>
           <w:bCs/>
@@ -270,6 +350,109 @@
           <w:i/>
           <w:iCs/>
         </w:rPr>
+        <w:t xml:space="preserve">TECNOLOGÍAS </w:t>
+      </w:r>
+      <w:r>
+        <w:rPr>
+          <w:b/>
+          <w:bCs/>
+          <w:i/>
+          <w:iCs/>
+        </w:rPr>
+        <w:t>PARA EL DESARROLLO</w:t>
+      </w:r>
+    </w:p>
+    <w:p/>
+    <w:p>
+      <w:pPr>
+        <w:ind w:firstLine="360"/>
+        <w:jc w:val="both"/>
+      </w:pPr>
+      <w:r>
+        <w:t>Tras haber investigado las tendencias de los usuarios en la compra y ciclo de vida de los smartphones con vistas a elegir el sistema operativo para el que estará destinada la app y su versión mínima, el siguiente paso es decidir con qué tecnologías desarrollar la app.</w:t>
+      </w:r>
+    </w:p>
+    <w:p>
+      <w:pPr>
+        <w:ind w:firstLine="360"/>
+        <w:jc w:val="both"/>
+      </w:pPr>
+      <w:r>
+        <w:t>Para ello, se deben e</w:t>
+      </w:r>
+      <w:r>
+        <w:t xml:space="preserve">legir varias tecnologías factibles para el desarrollo, analizarlas con sus ventajas e inconvenientes y, finalmente, elegir cuáles serán las que se usen a lo largo de este proyecto. Entre las distintas tecnologías existentes, se deben elegir el lenguaje de programación, </w:t>
+      </w:r>
+      <w:r>
+        <w:lastRenderedPageBreak/>
+        <w:t>el entorno de desarrollo, o un posible gestor de base de datos, todo con vistas al correcto funcionamiento del producto final.</w:t>
+      </w:r>
+    </w:p>
+    <w:p>
+      <w:pPr>
+        <w:jc w:val="both"/>
+      </w:pPr>
+    </w:p>
+    <w:p>
+      <w:pPr>
+        <w:pStyle w:val="Ttulo3"/>
+        <w:numPr>
+          <w:ilvl w:val="1"/>
+          <w:numId w:val="1"/>
+        </w:numPr>
+      </w:pPr>
+      <w:r>
+        <w:t>Lenguaje de programación</w:t>
+      </w:r>
+    </w:p>
+    <w:p/>
+    <w:p/>
+    <w:p>
+      <w:pPr>
+        <w:pStyle w:val="Ttulo3"/>
+        <w:numPr>
+          <w:ilvl w:val="1"/>
+          <w:numId w:val="1"/>
+        </w:numPr>
+      </w:pPr>
+      <w:r>
+        <w:t>Entorno de desarrollo</w:t>
+      </w:r>
+    </w:p>
+    <w:p/>
+    <w:p/>
+    <w:p>
+      <w:pPr>
+        <w:pStyle w:val="Ttulo3"/>
+        <w:numPr>
+          <w:ilvl w:val="1"/>
+          <w:numId w:val="1"/>
+        </w:numPr>
+      </w:pPr>
+      <w:r>
+        <w:t>Gestor de base de datos</w:t>
+      </w:r>
+    </w:p>
+    <w:p/>
+    <w:p/>
+    <w:p/>
+    <w:p>
+      <w:pPr>
+        <w:pStyle w:val="Ttulo2"/>
+        <w:rPr>
+          <w:b/>
+          <w:bCs/>
+          <w:i/>
+          <w:iCs/>
+        </w:rPr>
+      </w:pPr>
+      <w:r>
+        <w:rPr>
+          <w:b/>
+          <w:bCs/>
+          <w:i/>
+          <w:iCs/>
+        </w:rPr>
         <w:t>REFERENCIAS</w:t>
       </w:r>
     </w:p>
@@ -291,7 +474,15 @@
         <w:t>IDC</w:t>
       </w:r>
       <w:r>
-        <w:t xml:space="preserve">: Smartphone Market Share. </w:t>
+        <w:t xml:space="preserve">: Smartphone </w:t>
+      </w:r>
+      <w:proofErr w:type="spellStart"/>
+      <w:r>
+        <w:t>Market</w:t>
+      </w:r>
+      <w:proofErr w:type="spellEnd"/>
+      <w:r>
+        <w:t xml:space="preserve"> Share. </w:t>
       </w:r>
       <w:r>
         <w:br/>
@@ -321,13 +512,42 @@
           <w:b/>
           <w:bCs/>
         </w:rPr>
-        <w:t xml:space="preserve"> Developers Blog</w:t>
+        <w:t xml:space="preserve"> </w:t>
+      </w:r>
+      <w:proofErr w:type="spellStart"/>
+      <w:r>
+        <w:rPr>
+          <w:b/>
+          <w:bCs/>
+        </w:rPr>
+        <w:t>Developers</w:t>
+      </w:r>
+      <w:proofErr w:type="spellEnd"/>
+      <w:r>
+        <w:rPr>
+          <w:b/>
+          <w:bCs/>
+        </w:rPr>
+        <w:t xml:space="preserve"> Blog</w:t>
       </w:r>
       <w:r>
         <w:t xml:space="preserve">: Android 12 </w:t>
       </w:r>
-      <w:r>
-        <w:t>is live in AOSP!</w:t>
+      <w:proofErr w:type="spellStart"/>
+      <w:r>
+        <w:t>is</w:t>
+      </w:r>
+      <w:proofErr w:type="spellEnd"/>
+      <w:r>
+        <w:t xml:space="preserve"> </w:t>
+      </w:r>
+      <w:proofErr w:type="spellStart"/>
+      <w:r>
+        <w:t>live</w:t>
+      </w:r>
+      <w:proofErr w:type="spellEnd"/>
+      <w:r>
+        <w:t xml:space="preserve"> in AOSP!</w:t>
       </w:r>
       <w:r>
         <w:t xml:space="preserve"> </w:t>
@@ -345,6 +565,11 @@
       </w:hyperlink>
     </w:p>
     <w:p>
+      <w:pPr>
+        <w:rPr>
+          <w:rStyle w:val="Hipervnculo"/>
+        </w:rPr>
+      </w:pPr>
       <w:r>
         <w:t>[</w:t>
       </w:r>
@@ -369,13 +594,66 @@
           <w:b/>
           <w:bCs/>
         </w:rPr>
-        <w:t xml:space="preserve"> Developers Blog</w:t>
+        <w:t xml:space="preserve"> </w:t>
+      </w:r>
+      <w:proofErr w:type="spellStart"/>
+      <w:r>
+        <w:rPr>
+          <w:b/>
+          <w:bCs/>
+        </w:rPr>
+        <w:t>Developers</w:t>
+      </w:r>
+      <w:proofErr w:type="spellEnd"/>
+      <w:r>
+        <w:rPr>
+          <w:b/>
+          <w:bCs/>
+        </w:rPr>
+        <w:t xml:space="preserve"> Blog</w:t>
       </w:r>
       <w:r>
         <w:t xml:space="preserve">: </w:t>
       </w:r>
-      <w:r>
-        <w:t>The frist developer preview of Android 13.</w:t>
+      <w:proofErr w:type="spellStart"/>
+      <w:r>
+        <w:t>The</w:t>
+      </w:r>
+      <w:proofErr w:type="spellEnd"/>
+      <w:r>
+        <w:t xml:space="preserve"> </w:t>
+      </w:r>
+      <w:proofErr w:type="spellStart"/>
+      <w:r>
+        <w:t>frist</w:t>
+      </w:r>
+      <w:proofErr w:type="spellEnd"/>
+      <w:r>
+        <w:t xml:space="preserve"> </w:t>
+      </w:r>
+      <w:proofErr w:type="spellStart"/>
+      <w:r>
+        <w:t>developer</w:t>
+      </w:r>
+      <w:proofErr w:type="spellEnd"/>
+      <w:r>
+        <w:t xml:space="preserve"> </w:t>
+      </w:r>
+      <w:proofErr w:type="spellStart"/>
+      <w:r>
+        <w:t>preview</w:t>
+      </w:r>
+      <w:proofErr w:type="spellEnd"/>
+      <w:r>
+        <w:t xml:space="preserve"> </w:t>
+      </w:r>
+      <w:proofErr w:type="spellStart"/>
+      <w:r>
+        <w:t>of</w:t>
+      </w:r>
+      <w:proofErr w:type="spellEnd"/>
+      <w:r>
+        <w:t xml:space="preserve"> Android 13.</w:t>
       </w:r>
       <w:r>
         <w:br/>
@@ -388,6 +666,43 @@
           <w:t>https://android-developers.googleblog.com/2022/02/first-preview-android-13.html</w:t>
         </w:r>
       </w:hyperlink>
+    </w:p>
+    <w:p>
+      <w:r>
+        <w:t>[</w:t>
+      </w:r>
+      <w:r>
+        <w:t>4</w:t>
+      </w:r>
+      <w:r>
+        <w:t xml:space="preserve">] – </w:t>
+      </w:r>
+      <w:r>
+        <w:rPr>
+          <w:b/>
+          <w:bCs/>
+        </w:rPr>
+        <w:t>MovilZona.es</w:t>
+      </w:r>
+      <w:r>
+        <w:t>: Este sondeo desvela las claves a la hora de cambiar de móvil.</w:t>
+      </w:r>
+      <w:r>
+        <w:br/>
+      </w:r>
+      <w:hyperlink r:id="rId8" w:history="1">
+        <w:r>
+          <w:rPr>
+            <w:rStyle w:val="Hipervnculo"/>
+          </w:rPr>
+          <w:t>https://www.movilzona.es/2020/10/28/sondeo-cuando-como-cambiar-movil/</w:t>
+        </w:r>
+      </w:hyperlink>
+    </w:p>
+    <w:p>
+      <w:r>
+        <w:t>* BUSCAR EL ESTUDIO DE IOINVESTIGACIÓN PARA LA REFERENCIA 4</w:t>
+      </w:r>
     </w:p>
     <w:p/>
     <w:p>

</xml_diff>